<commit_message>
style: update card style
</commit_message>
<xml_diff>
--- a/src/resumes/ResumeEN.docx
+++ b/src/resumes/ResumeEN.docx
@@ -279,22 +279,80 @@
     <w:p>
       <w:pPr>
         <w:numPr>
-          <w:ilvl w:val="0"/>
+          <w:ilvl w:val="1"/>
           <w:numId w:val="1"/>
         </w:numPr>
-      </w:pPr>
-      <w:r>
-        <w:rPr>
+        <w:rPr>
+          <w:rFonts w:eastAsia="Malgun Gothic"/>
+          <w:lang w:val="pt-BR" w:eastAsia="ko-KR"/>
+        </w:rPr>
+      </w:pPr>
+      <w:r>
+        <w:rPr>
+          <w:rFonts w:eastAsia="Malgun Gothic"/>
           <w:b/>
           <w:bCs/>
-        </w:rPr>
-        <w:t>Murasaki Gym:</w:t>
-      </w:r>
-      <w:r>
-        <w:t> A tool for personal trainers to manage workouts and monitor students' progress over time.</w:t>
-      </w:r>
-    </w:p>
-    <w:p/>
+          <w:lang w:val="pt-BR" w:eastAsia="ko-KR"/>
+        </w:rPr>
+        <w:t xml:space="preserve">Frontend:  </w:t>
+      </w:r>
+      <w:r>
+        <w:rPr>
+          <w:rFonts w:eastAsia="Malgun Gothic"/>
+          <w:lang w:val="pt-BR" w:eastAsia="ko-KR"/>
+        </w:rPr>
+        <w:t>React + Vite, Zod</w:t>
+      </w:r>
+    </w:p>
+    <w:p>
+      <w:pPr>
+        <w:numPr>
+          <w:ilvl w:val="1"/>
+          <w:numId w:val="1"/>
+        </w:numPr>
+        <w:rPr>
+          <w:rFonts w:eastAsia="Malgun Gothic"/>
+          <w:lang w:eastAsia="ko-KR"/>
+        </w:rPr>
+      </w:pPr>
+      <w:r>
+        <w:rPr>
+          <w:rFonts w:eastAsia="Malgun Gothic"/>
+          <w:b/>
+          <w:bCs/>
+          <w:lang w:eastAsia="ko-KR"/>
+        </w:rPr>
+        <w:t>Backend:</w:t>
+      </w:r>
+      <w:r>
+        <w:rPr>
+          <w:rFonts w:eastAsia="Malgun Gothic"/>
+          <w:lang w:eastAsia="ko-KR"/>
+        </w:rPr>
+        <w:t xml:space="preserve"> Java Spring boot, Mo</w:t>
+      </w:r>
+      <w:r>
+        <w:rPr>
+          <w:rFonts w:eastAsia="Malgun Gothic"/>
+          <w:lang w:eastAsia="ko-KR"/>
+        </w:rPr>
+        <w:t xml:space="preserve">ngoDB, Hibernate, Redis, JWT, Docker, </w:t>
+      </w:r>
+      <w:r>
+        <w:rPr>
+          <w:rFonts w:eastAsia="Malgun Gothic"/>
+          <w:lang w:eastAsia="ko-KR"/>
+        </w:rPr>
+        <w:t>Arquitetura </w:t>
+      </w:r>
+      <w:r>
+        <w:rPr>
+          <w:rFonts w:eastAsia="Malgun Gothic"/>
+          <w:lang w:eastAsia="ko-KR"/>
+        </w:rPr>
+        <w:t>limpa</w:t>
+      </w:r>
+    </w:p>
     <w:p>
       <w:pPr>
         <w:rPr>
@@ -349,7 +407,32 @@
         <w:t xml:space="preserve"> </w:t>
       </w:r>
       <w:r>
+        <w:t>Certification</w:t>
+      </w:r>
+      <w:r>
+        <w:t xml:space="preserve"> </w:t>
+      </w:r>
+      <w:r>
+        <w:t>–</w:t>
+      </w:r>
+      <w:r>
+        <w:t xml:space="preserve"> </w:t>
+      </w:r>
+      <w:r>
+        <w:rPr>
+          <w:rFonts w:eastAsia="Malgun Gothic"/>
+          <w:lang w:eastAsia="ko-KR"/>
+        </w:rPr>
+        <w:t>Fluency Academy</w:t>
+      </w:r>
+      <w:r>
+        <w:t xml:space="preserve"> </w:t>
+      </w:r>
+      <w:r>
         <w:t>– Intermediate</w:t>
+      </w:r>
+      <w:r>
+        <w:t xml:space="preserve"> </w:t>
       </w:r>
     </w:p>
     <w:p>
@@ -577,6 +660,119 @@
     </w:lvl>
   </w:abstractNum>
   <w:abstractNum w:abstractNumId="2" w15:restartNumberingAfterBreak="0">
+    <w:nsid w:val="68F30108"/>
+    <w:multiLevelType w:val="multilevel"/>
+    <w:tmpl w:val="5BD8000C"/>
+    <w:lvl w:ilvl="0">
+      <w:start w:val="1"/>
+      <w:numFmt w:val="decimal"/>
+      <w:lvlText w:val="%1."/>
+      <w:lvlJc w:val="left"/>
+      <w:pPr>
+        <w:tabs>
+          <w:tab w:val="num" w:pos="720"/>
+        </w:tabs>
+        <w:ind w:left="720" w:hanging="360"/>
+      </w:pPr>
+    </w:lvl>
+    <w:lvl w:ilvl="1">
+      <w:start w:val="1"/>
+      <w:numFmt w:val="decimal"/>
+      <w:lvlText w:val="%2."/>
+      <w:lvlJc w:val="left"/>
+      <w:pPr>
+        <w:tabs>
+          <w:tab w:val="num" w:pos="1440"/>
+        </w:tabs>
+        <w:ind w:left="1440" w:hanging="360"/>
+      </w:pPr>
+    </w:lvl>
+    <w:lvl w:ilvl="2" w:tentative="1">
+      <w:start w:val="1"/>
+      <w:numFmt w:val="decimal"/>
+      <w:lvlText w:val="%3."/>
+      <w:lvlJc w:val="left"/>
+      <w:pPr>
+        <w:tabs>
+          <w:tab w:val="num" w:pos="2160"/>
+        </w:tabs>
+        <w:ind w:left="2160" w:hanging="360"/>
+      </w:pPr>
+    </w:lvl>
+    <w:lvl w:ilvl="3" w:tentative="1">
+      <w:start w:val="1"/>
+      <w:numFmt w:val="decimal"/>
+      <w:lvlText w:val="%4."/>
+      <w:lvlJc w:val="left"/>
+      <w:pPr>
+        <w:tabs>
+          <w:tab w:val="num" w:pos="2880"/>
+        </w:tabs>
+        <w:ind w:left="2880" w:hanging="360"/>
+      </w:pPr>
+    </w:lvl>
+    <w:lvl w:ilvl="4" w:tentative="1">
+      <w:start w:val="1"/>
+      <w:numFmt w:val="decimal"/>
+      <w:lvlText w:val="%5."/>
+      <w:lvlJc w:val="left"/>
+      <w:pPr>
+        <w:tabs>
+          <w:tab w:val="num" w:pos="3600"/>
+        </w:tabs>
+        <w:ind w:left="3600" w:hanging="360"/>
+      </w:pPr>
+    </w:lvl>
+    <w:lvl w:ilvl="5" w:tentative="1">
+      <w:start w:val="1"/>
+      <w:numFmt w:val="decimal"/>
+      <w:lvlText w:val="%6."/>
+      <w:lvlJc w:val="left"/>
+      <w:pPr>
+        <w:tabs>
+          <w:tab w:val="num" w:pos="4320"/>
+        </w:tabs>
+        <w:ind w:left="4320" w:hanging="360"/>
+      </w:pPr>
+    </w:lvl>
+    <w:lvl w:ilvl="6" w:tentative="1">
+      <w:start w:val="1"/>
+      <w:numFmt w:val="decimal"/>
+      <w:lvlText w:val="%7."/>
+      <w:lvlJc w:val="left"/>
+      <w:pPr>
+        <w:tabs>
+          <w:tab w:val="num" w:pos="5040"/>
+        </w:tabs>
+        <w:ind w:left="5040" w:hanging="360"/>
+      </w:pPr>
+    </w:lvl>
+    <w:lvl w:ilvl="7" w:tentative="1">
+      <w:start w:val="1"/>
+      <w:numFmt w:val="decimal"/>
+      <w:lvlText w:val="%8."/>
+      <w:lvlJc w:val="left"/>
+      <w:pPr>
+        <w:tabs>
+          <w:tab w:val="num" w:pos="5760"/>
+        </w:tabs>
+        <w:ind w:left="5760" w:hanging="360"/>
+      </w:pPr>
+    </w:lvl>
+    <w:lvl w:ilvl="8" w:tentative="1">
+      <w:start w:val="1"/>
+      <w:numFmt w:val="decimal"/>
+      <w:lvlText w:val="%9."/>
+      <w:lvlJc w:val="left"/>
+      <w:pPr>
+        <w:tabs>
+          <w:tab w:val="num" w:pos="6480"/>
+        </w:tabs>
+        <w:ind w:left="6480" w:hanging="360"/>
+      </w:pPr>
+    </w:lvl>
+  </w:abstractNum>
+  <w:abstractNum w:abstractNumId="3" w15:restartNumberingAfterBreak="0">
     <w:nsid w:val="6E480CE9"/>
     <w:multiLevelType w:val="multilevel"/>
     <w:tmpl w:val="E6063BA6"/>
@@ -592,7 +788,7 @@
         <w:ind w:left="720" w:hanging="360"/>
       </w:pPr>
     </w:lvl>
-    <w:lvl w:ilvl="1" w:tentative="1">
+    <w:lvl w:ilvl="1">
       <w:start w:val="1"/>
       <w:numFmt w:val="decimal"/>
       <w:lvlText w:val="%2."/>
@@ -604,7 +800,7 @@
         <w:ind w:left="1440" w:hanging="360"/>
       </w:pPr>
     </w:lvl>
-    <w:lvl w:ilvl="2" w:tentative="1">
+    <w:lvl w:ilvl="2">
       <w:start w:val="1"/>
       <w:numFmt w:val="decimal"/>
       <w:lvlText w:val="%3."/>
@@ -690,13 +886,16 @@
     </w:lvl>
   </w:abstractNum>
   <w:num w:numId="1" w16cid:durableId="1444379691">
-    <w:abstractNumId w:val="2"/>
+    <w:abstractNumId w:val="3"/>
   </w:num>
   <w:num w:numId="2" w16cid:durableId="732849182">
     <w:abstractNumId w:val="0"/>
   </w:num>
   <w:num w:numId="3" w16cid:durableId="1126462216">
     <w:abstractNumId w:val="1"/>
+  </w:num>
+  <w:num w:numId="4" w16cid:durableId="102460205">
+    <w:abstractNumId w:val="2"/>
   </w:num>
 </w:numbering>
 </file>

</xml_diff>